<commit_message>
export to word multiple
</commit_message>
<xml_diff>
--- a/storage/template.docx
+++ b/storage/template.docx
@@ -557,6 +557,19 @@
         </w:rPr>
         <w:t>${total}</w:t>
       </w:r>
+    </w:p>
+    <w:p>
+      <w:pPr>
+        <w:tabs>
+          <w:tab w:val="left" w:pos="1418"/>
+          <w:tab w:val="left" w:pos="2552"/>
+        </w:tabs>
+        <w:spacing w:after="0"/>
+        <w:rPr>
+          <w:sz w:val="21"/>
+          <w:szCs w:val="21"/>
+        </w:rPr>
+      </w:pPr>
     </w:p>
     <w:sectPr>
       <w:pgSz w:w="4248" w:h="19872"/>

</xml_diff>